<commit_message>
Added basic description of RuleSubView
</commit_message>
<xml_diff>
--- a/Design/ClassWriteups/Incomplete/RuleSubView.docx
+++ b/Design/ClassWriteups/Incomplete/RuleSubView.docx
@@ -1,6 +1,6 @@
 
 <file path=word/document.xml><?xml version="1.0" encoding="utf-8"?>
-<w:document xmlns:wpc="http://schemas.microsoft.com/office/word/2010/wordprocessingCanvas" xmlns:cx="http://schemas.microsoft.com/office/drawing/2014/chartex" xmlns:cx1="http://schemas.microsoft.com/office/drawing/2015/9/8/chartex" xmlns:cx2="http://schemas.microsoft.com/office/drawing/2015/10/21/chartex" xmlns:cx3="http://schemas.microsoft.com/office/drawing/2016/5/9/chartex" xmlns:cx4="http://schemas.microsoft.com/office/drawing/2016/5/10/chartex" xmlns:cx5="http://schemas.microsoft.com/office/drawing/2016/5/11/chartex" xmlns:mc="http://schemas.openxmlformats.org/markup-compatibility/2006" xmlns:o="urn:schemas-microsoft-com:office:office" xmlns:r="http://schemas.openxmlformats.org/officeDocument/2006/relationships" xmlns:m="http://schemas.openxmlformats.org/officeDocument/2006/math" xmlns:v="urn:schemas-microsoft-com:vml" xmlns:wp14="http://schemas.microsoft.com/office/word/2010/wordprocessingDrawing" xmlns:wp="http://schemas.openxmlformats.org/drawingml/2006/wordprocessingDrawing" xmlns:w10="urn:schemas-microsoft-com:office:word" xmlns:w="http://schemas.openxmlformats.org/wordprocessingml/2006/main" xmlns:w14="http://schemas.microsoft.com/office/word/2010/wordml" xmlns:w15="http://schemas.microsoft.com/office/word/2012/wordml" xmlns:w16se="http://schemas.microsoft.com/office/word/2015/wordml/symex" xmlns:wpg="http://schemas.microsoft.com/office/word/2010/wordprocessingGroup" xmlns:wpi="http://schemas.microsoft.com/office/word/2010/wordprocessingInk" xmlns:wne="http://schemas.microsoft.com/office/word/2006/wordml" xmlns:wps="http://schemas.microsoft.com/office/word/2010/wordprocessingShape" mc:Ignorable="w14 w15 w16se wp14">
+<w:document xmlns:wpc="http://schemas.microsoft.com/office/word/2010/wordprocessingCanvas" xmlns:mc="http://schemas.openxmlformats.org/markup-compatibility/2006" xmlns:o="urn:schemas-microsoft-com:office:office" xmlns:r="http://schemas.openxmlformats.org/officeDocument/2006/relationships" xmlns:m="http://schemas.openxmlformats.org/officeDocument/2006/math" xmlns:v="urn:schemas-microsoft-com:vml" xmlns:wp14="http://schemas.microsoft.com/office/word/2010/wordprocessingDrawing" xmlns:wp="http://schemas.openxmlformats.org/drawingml/2006/wordprocessingDrawing" xmlns:w10="urn:schemas-microsoft-com:office:word" xmlns:w="http://schemas.openxmlformats.org/wordprocessingml/2006/main" xmlns:w14="http://schemas.microsoft.com/office/word/2010/wordml" xmlns:w15="http://schemas.microsoft.com/office/word/2012/wordml" xmlns:wpg="http://schemas.microsoft.com/office/word/2010/wordprocessingGroup" xmlns:wpi="http://schemas.microsoft.com/office/word/2010/wordprocessingInk" xmlns:wne="http://schemas.microsoft.com/office/word/2006/wordml" xmlns:wps="http://schemas.microsoft.com/office/word/2010/wordprocessingShape" mc:Ignorable="w14 w15 wp14">
   <w:body>
     <w:p>
       <w:pPr>
@@ -80,6 +80,17 @@
             <w:r>
               <w:t>Responsibilities</w:t>
             </w:r>
+            <w:r>
+              <w:t xml:space="preserve">: </w:t>
+            </w:r>
+            <w:proofErr w:type="spellStart"/>
+            <w:r>
+              <w:t>RuleSubView</w:t>
+            </w:r>
+            <w:proofErr w:type="spellEnd"/>
+            <w:r>
+              <w:t xml:space="preserve"> creates a popup displaying the rules for the game. </w:t>
+            </w:r>
           </w:p>
           <w:p>
             <w:pPr>
@@ -103,6 +114,30 @@
             <w:r>
               <w:t>Collaborators</w:t>
             </w:r>
+            <w:r>
+              <w:t xml:space="preserve">: </w:t>
+            </w:r>
+            <w:proofErr w:type="spellStart"/>
+            <w:r>
+              <w:t>RuleSubView</w:t>
+            </w:r>
+            <w:proofErr w:type="spellEnd"/>
+            <w:r>
+              <w:t xml:space="preserve"> collaborates with </w:t>
+            </w:r>
+            <w:proofErr w:type="spellStart"/>
+            <w:r>
+              <w:t>ActionVie</w:t>
+            </w:r>
+            <w:bookmarkStart w:id="0" w:name="_GoBack"/>
+            <w:bookmarkEnd w:id="0"/>
+            <w:r>
+              <w:t>w</w:t>
+            </w:r>
+            <w:proofErr w:type="spellEnd"/>
+            <w:r>
+              <w:t>.</w:t>
+            </w:r>
           </w:p>
         </w:tc>
       </w:tr>
@@ -123,80 +158,19 @@
       <w:r>
         <w:tab/>
       </w:r>
-      <w:r>
-        <w:t>Some paragraph about this class</w:t>
-      </w:r>
-      <w:r>
-        <w:t xml:space="preserve"> </w:t>
-      </w:r>
-      <w:r>
-        <w:t>Some paragraph about this class</w:t>
-      </w:r>
-      <w:r>
-        <w:t xml:space="preserve"> </w:t>
-      </w:r>
-      <w:r>
-        <w:t>Some paragraph about this class</w:t>
-      </w:r>
-      <w:r>
-        <w:t xml:space="preserve"> </w:t>
-      </w:r>
-      <w:r>
-        <w:t>Some paragraph about this class</w:t>
-      </w:r>
-      <w:r>
-        <w:t xml:space="preserve"> </w:t>
-      </w:r>
-      <w:r>
-        <w:t>Some paragraph about this class</w:t>
-      </w:r>
-      <w:r>
-        <w:t xml:space="preserve"> </w:t>
-      </w:r>
-      <w:r>
-        <w:t>Some paragraph about this class</w:t>
-      </w:r>
-      <w:r>
-        <w:t xml:space="preserve"> </w:t>
-      </w:r>
-      <w:r>
-        <w:t>Some paragraph about this class</w:t>
-      </w:r>
-      <w:r>
-        <w:t xml:space="preserve"> </w:t>
-      </w:r>
-      <w:r>
-        <w:t>Some paragraph about this class</w:t>
-      </w:r>
-      <w:r>
-        <w:t xml:space="preserve"> </w:t>
-      </w:r>
-      <w:r>
-        <w:t>Some paragraph about this class</w:t>
-      </w:r>
-      <w:r>
-        <w:t xml:space="preserve"> </w:t>
-      </w:r>
-      <w:r>
-        <w:t>Some paragraph about this class</w:t>
-      </w:r>
-      <w:r>
-        <w:t xml:space="preserve"> </w:t>
-      </w:r>
-      <w:r>
-        <w:t>Some paragraph about this class</w:t>
-      </w:r>
-      <w:r>
-        <w:t xml:space="preserve"> </w:t>
-      </w:r>
-      <w:r>
-        <w:t>Some paragraph about this class</w:t>
-      </w:r>
-      <w:r>
-        <w:t xml:space="preserve"> </w:t>
-      </w:r>
-      <w:r>
-        <w:t>Some paragraph about this class.</w:t>
+      <w:proofErr w:type="spellStart"/>
+      <w:r>
+        <w:t>RuleSubView</w:t>
+      </w:r>
+      <w:proofErr w:type="spellEnd"/>
+      <w:r>
+        <w:t xml:space="preserve"> simply displays a panel with the rules for the game, as well as a ba</w:t>
+      </w:r>
+      <w:r>
+        <w:t>ck button which closes the panel</w:t>
+      </w:r>
+      <w:r>
+        <w:t>.</w:t>
       </w:r>
     </w:p>
     <w:p>
@@ -242,14 +216,21 @@
           <w:i/>
         </w:rPr>
       </w:pPr>
+      <w:proofErr w:type="gramStart"/>
       <w:r>
         <w:rPr>
           <w:i/>
         </w:rPr>
-        <w:t xml:space="preserve">public </w:t>
+        <w:t>public</w:t>
+      </w:r>
+      <w:proofErr w:type="gramEnd"/>
+      <w:r>
+        <w:rPr>
+          <w:i/>
+        </w:rPr>
+        <w:t xml:space="preserve"> </w:t>
       </w:r>
       <w:proofErr w:type="spellStart"/>
-      <w:proofErr w:type="gramStart"/>
       <w:r>
         <w:rPr>
           <w:i/>
@@ -261,14 +242,7 @@
         <w:rPr>
           <w:i/>
         </w:rPr>
-        <w:t>(</w:t>
-      </w:r>
-      <w:proofErr w:type="gramEnd"/>
-      <w:r>
-        <w:rPr>
-          <w:i/>
-        </w:rPr>
-        <w:t>)</w:t>
+        <w:t>()</w:t>
       </w:r>
       <w:r>
         <w:rPr>
@@ -277,7 +251,6 @@
         <w:t xml:space="preserve"> </w:t>
       </w:r>
     </w:p>
-    <w:p/>
     <w:p>
       <w:pPr>
         <w:pStyle w:val="Heading3"/>
@@ -290,35 +263,24 @@
       <w:pPr>
         <w:pStyle w:val="Heading4"/>
       </w:pPr>
-      <w:bookmarkStart w:id="0" w:name="_Void_method1(String_arg0,"/>
-      <w:bookmarkEnd w:id="0"/>
+      <w:bookmarkStart w:id="1" w:name="_Void_method1(String_arg0,"/>
+      <w:bookmarkEnd w:id="1"/>
       <w:r>
         <w:t xml:space="preserve">public </w:t>
       </w:r>
       <w:r>
         <w:t>RuleSubView(</w:t>
       </w:r>
-      <w:bookmarkStart w:id="1" w:name="_GoBack"/>
-      <w:bookmarkEnd w:id="1"/>
       <w:r>
         <w:t>)</w:t>
       </w:r>
     </w:p>
     <w:p>
       <w:r>
-        <w:t>This method does some stuff with two strings</w:t>
-      </w:r>
-      <w:r>
-        <w:t xml:space="preserve"> </w:t>
-      </w:r>
-      <w:r>
-        <w:t>This method does some stuff with two strings</w:t>
-      </w:r>
-      <w:r>
-        <w:t xml:space="preserve"> </w:t>
-      </w:r>
-      <w:r>
-        <w:t>This method does some stuff with two strings</w:t>
+        <w:t xml:space="preserve">This method </w:t>
+      </w:r>
+      <w:r>
+        <w:t>creates a popup displaying the rules as well as a button which destroys the popup.</w:t>
       </w:r>
     </w:p>
     <w:p/>
@@ -334,7 +296,7 @@
 </file>
 
 <file path=word/numbering.xml><?xml version="1.0" encoding="utf-8"?>
-<w:numbering xmlns:wpc="http://schemas.microsoft.com/office/word/2010/wordprocessingCanvas" xmlns:cx="http://schemas.microsoft.com/office/drawing/2014/chartex" xmlns:cx1="http://schemas.microsoft.com/office/drawing/2015/9/8/chartex" xmlns:cx2="http://schemas.microsoft.com/office/drawing/2015/10/21/chartex" xmlns:cx3="http://schemas.microsoft.com/office/drawing/2016/5/9/chartex" xmlns:cx4="http://schemas.microsoft.com/office/drawing/2016/5/10/chartex" xmlns:cx5="http://schemas.microsoft.com/office/drawing/2016/5/11/chartex" xmlns:mc="http://schemas.openxmlformats.org/markup-compatibility/2006" xmlns:o="urn:schemas-microsoft-com:office:office" xmlns:r="http://schemas.openxmlformats.org/officeDocument/2006/relationships" xmlns:m="http://schemas.openxmlformats.org/officeDocument/2006/math" xmlns:v="urn:schemas-microsoft-com:vml" xmlns:wp14="http://schemas.microsoft.com/office/word/2010/wordprocessingDrawing" xmlns:wp="http://schemas.openxmlformats.org/drawingml/2006/wordprocessingDrawing" xmlns:w10="urn:schemas-microsoft-com:office:word" xmlns:w="http://schemas.openxmlformats.org/wordprocessingml/2006/main" xmlns:w14="http://schemas.microsoft.com/office/word/2010/wordml" xmlns:w15="http://schemas.microsoft.com/office/word/2012/wordml" xmlns:w16se="http://schemas.microsoft.com/office/word/2015/wordml/symex" xmlns:wpg="http://schemas.microsoft.com/office/word/2010/wordprocessingGroup" xmlns:wpi="http://schemas.microsoft.com/office/word/2010/wordprocessingInk" xmlns:wne="http://schemas.microsoft.com/office/word/2006/wordml" xmlns:wps="http://schemas.microsoft.com/office/word/2010/wordprocessingShape" mc:Ignorable="w14 w15 w16se wp14">
+<w:numbering xmlns:wpc="http://schemas.microsoft.com/office/word/2010/wordprocessingCanvas" xmlns:mc="http://schemas.openxmlformats.org/markup-compatibility/2006" xmlns:o="urn:schemas-microsoft-com:office:office" xmlns:r="http://schemas.openxmlformats.org/officeDocument/2006/relationships" xmlns:m="http://schemas.openxmlformats.org/officeDocument/2006/math" xmlns:v="urn:schemas-microsoft-com:vml" xmlns:wp14="http://schemas.microsoft.com/office/word/2010/wordprocessingDrawing" xmlns:wp="http://schemas.openxmlformats.org/drawingml/2006/wordprocessingDrawing" xmlns:w10="urn:schemas-microsoft-com:office:word" xmlns:w="http://schemas.openxmlformats.org/wordprocessingml/2006/main" xmlns:w14="http://schemas.microsoft.com/office/word/2010/wordml" xmlns:w15="http://schemas.microsoft.com/office/word/2012/wordml" xmlns:wpg="http://schemas.microsoft.com/office/word/2010/wordprocessingGroup" xmlns:wpi="http://schemas.microsoft.com/office/word/2010/wordprocessingInk" xmlns:wne="http://schemas.microsoft.com/office/word/2006/wordml" xmlns:wps="http://schemas.microsoft.com/office/word/2010/wordprocessingShape" mc:Ignorable="w14 w15 wp14">
   <w:abstractNum w:abstractNumId="0" w15:restartNumberingAfterBreak="0">
     <w:nsid w:val="04B65EEC"/>
     <w:multiLevelType w:val="hybridMultilevel"/>
@@ -571,7 +533,7 @@
 </file>
 
 <file path=word/styles.xml><?xml version="1.0" encoding="utf-8"?>
-<w:styles xmlns:mc="http://schemas.openxmlformats.org/markup-compatibility/2006" xmlns:r="http://schemas.openxmlformats.org/officeDocument/2006/relationships" xmlns:w="http://schemas.openxmlformats.org/wordprocessingml/2006/main" xmlns:w14="http://schemas.microsoft.com/office/word/2010/wordml" xmlns:w15="http://schemas.microsoft.com/office/word/2012/wordml" xmlns:w16se="http://schemas.microsoft.com/office/word/2015/wordml/symex" mc:Ignorable="w14 w15 w16se">
+<w:styles xmlns:mc="http://schemas.openxmlformats.org/markup-compatibility/2006" xmlns:r="http://schemas.openxmlformats.org/officeDocument/2006/relationships" xmlns:w="http://schemas.openxmlformats.org/wordprocessingml/2006/main" xmlns:w14="http://schemas.microsoft.com/office/word/2010/wordml" xmlns:w15="http://schemas.microsoft.com/office/word/2012/wordml" mc:Ignorable="w14 w15">
   <w:docDefaults>
     <w:rPrDefault>
       <w:rPr>
@@ -587,7 +549,7 @@
       </w:pPr>
     </w:pPrDefault>
   </w:docDefaults>
-  <w:latentStyles w:defLockedState="0" w:defUIPriority="99" w:defSemiHidden="0" w:defUnhideWhenUsed="0" w:defQFormat="0" w:count="374">
+  <w:latentStyles w:defLockedState="0" w:defUIPriority="99" w:defSemiHidden="0" w:defUnhideWhenUsed="0" w:defQFormat="0" w:count="371">
     <w:lsdException w:name="Normal" w:uiPriority="0" w:qFormat="1"/>
     <w:lsdException w:name="heading 1" w:uiPriority="9" w:qFormat="1"/>
     <w:lsdException w:name="heading 2" w:semiHidden="1" w:uiPriority="9" w:unhideWhenUsed="1" w:qFormat="1"/>
@@ -1635,7 +1597,7 @@
 </file>
 
 <file path=customXml/itemProps1.xml><?xml version="1.0" encoding="utf-8"?>
-<ds:datastoreItem xmlns:ds="http://schemas.openxmlformats.org/officeDocument/2006/customXml" ds:itemID="{C4B08845-A1CE-4920-A131-3071E1FE0EF0}">
+<ds:datastoreItem xmlns:ds="http://schemas.openxmlformats.org/officeDocument/2006/customXml" ds:itemID="{5773E394-2C06-405E-B2E7-33897C1645C5}">
   <ds:schemaRefs>
     <ds:schemaRef ds:uri="http://schemas.openxmlformats.org/officeDocument/2006/bibliography"/>
   </ds:schemaRefs>

</xml_diff>